<commit_message>
change little need from wentao
</commit_message>
<xml_diff>
--- a/chinaproject/Schooling List.docx
+++ b/chinaproject/Schooling List.docx
@@ -1,6 +1,7 @@
 
 <file path=word/document.xml><?xml version="1.0" encoding="utf-8"?>
 <w:document xmlns:wpc="http://schemas.microsoft.com/office/word/2010/wordprocessingCanvas" xmlns:mc="http://schemas.openxmlformats.org/markup-compatibility/2006" xmlns:o="urn:schemas-microsoft-com:office:office" xmlns:r="http://schemas.openxmlformats.org/officeDocument/2006/relationships" xmlns:m="http://schemas.openxmlformats.org/officeDocument/2006/math" xmlns:v="urn:schemas-microsoft-com:vml" xmlns:wp14="http://schemas.microsoft.com/office/word/2010/wordprocessingDrawing" xmlns:wp="http://schemas.openxmlformats.org/drawingml/2006/wordprocessingDrawing" xmlns:w="http://schemas.openxmlformats.org/wordprocessingml/2006/main" xmlns:w14="http://schemas.microsoft.com/office/word/2010/wordml" xmlns:w10="urn:schemas-microsoft-com:office:word" xmlns:w15="http://schemas.microsoft.com/office/word/2012/wordml" xmlns:wpg="http://schemas.microsoft.com/office/word/2010/wordprocessingGroup" xmlns:wpi="http://schemas.microsoft.com/office/word/2010/wordprocessingInk" xmlns:wne="http://schemas.microsoft.com/office/word/2006/wordml" xmlns:wps="http://schemas.microsoft.com/office/word/2010/wordprocessingShape" mc:Ignorable="w14 w15 wp14">
+  <w:background w:color="FFFFFF"/>
   <w:body>
     <w:p>
       <w:pPr>
@@ -71,8 +72,6 @@
         </w:rPr>
         <w:t xml:space="preserve">Student arrival pick up </w:t>
       </w:r>
-      <w:bookmarkStart w:id="0" w:name="_GoBack"/>
-      <w:bookmarkEnd w:id="0"/>
     </w:p>
     <w:p>
       <w:pPr>
@@ -364,6 +363,44 @@
           <w:szCs w:val="53"/>
         </w:rPr>
       </w:pPr>
+    </w:p>
+    <w:p>
+      <w:pPr>
+        <w:shd w:val="clear" w:color="auto" w:fill="FFFFFF"/>
+        <w:spacing w:after="0" w:line="480" w:lineRule="auto"/>
+        <w:rPr>
+          <w:rFonts w:ascii="Times New Roman" w:hAnsi="Times New Roman" w:eastAsia="Times New Roman" w:cs="Times New Roman"/>
+          <w:sz w:val="24"/>
+          <w:szCs w:val="53"/>
+        </w:rPr>
+      </w:pPr>
+    </w:p>
+    <w:p>
+      <w:pPr>
+        <w:shd w:val="clear" w:color="auto" w:fill="FFFFFF"/>
+        <w:spacing w:after="0" w:line="480" w:lineRule="auto"/>
+        <w:rPr>
+          <w:rFonts w:ascii="Times New Roman" w:hAnsi="Times New Roman" w:eastAsia="Times New Roman" w:cs="Times New Roman"/>
+          <w:sz w:val="24"/>
+          <w:szCs w:val="53"/>
+        </w:rPr>
+      </w:pPr>
+      <w:r>
+        <w:rPr>
+          <w:rFonts w:ascii="Slack-Lato" w:hAnsi="Slack-Lato" w:eastAsia="Slack-Lato" w:cs="Slack-Lato"/>
+          <w:b w:val="0"/>
+          <w:i w:val="0"/>
+          <w:caps w:val="0"/>
+          <w:color w:val="2C2D30"/>
+          <w:spacing w:val="0"/>
+          <w:sz w:val="22"/>
+          <w:szCs w:val="22"/>
+          <w:shd w:val="clear" w:fill="FFFFFF"/>
+        </w:rPr>
+        <w:t>学生玩得东西服务, ski training, golf, etc.</w:t>
+      </w:r>
+      <w:bookmarkStart w:id="0" w:name="_GoBack"/>
+      <w:bookmarkEnd w:id="0"/>
     </w:p>
     <w:p>
       <w:pPr>
@@ -507,123 +544,123 @@
 
 <file path=word/numbering.xml><?xml version="1.0" encoding="utf-8"?>
 <w:numbering xmlns:wpc="http://schemas.microsoft.com/office/word/2010/wordprocessingCanvas" xmlns:mc="http://schemas.openxmlformats.org/markup-compatibility/2006" xmlns:o="urn:schemas-microsoft-com:office:office" xmlns:r="http://schemas.openxmlformats.org/officeDocument/2006/relationships" xmlns:m="http://schemas.openxmlformats.org/officeDocument/2006/math" xmlns:v="urn:schemas-microsoft-com:vml" xmlns:wp14="http://schemas.microsoft.com/office/word/2010/wordprocessingDrawing" xmlns:wp="http://schemas.openxmlformats.org/drawingml/2006/wordprocessingDrawing" xmlns:w10="urn:schemas-microsoft-com:office:word" xmlns:w="http://schemas.openxmlformats.org/wordprocessingml/2006/main" xmlns:w14="http://schemas.microsoft.com/office/word/2010/wordml" xmlns:wpg="http://schemas.microsoft.com/office/word/2010/wordprocessingGroup" xmlns:wpi="http://schemas.microsoft.com/office/word/2010/wordprocessingInk" xmlns:wne="http://schemas.microsoft.com/office/word/2006/wordml" xmlns:wps="http://schemas.microsoft.com/office/word/2010/wordprocessingShape" mc:Ignorable="w14 wp14">
+  <w:abstractNum w:abstractNumId="892733084">
+    <w:nsid w:val="3536069C"/>
+    <w:multiLevelType w:val="multilevel"/>
+    <w:tmpl w:val="3536069C"/>
+    <w:lvl w:ilvl="0" w:tentative="1">
+      <w:start w:val="1"/>
+      <w:numFmt w:val="bullet"/>
+      <w:lvlText w:val=""/>
+      <w:lvlJc w:val="left"/>
+      <w:pPr>
+        <w:ind w:left="720" w:hanging="360"/>
+      </w:pPr>
+      <w:rPr>
+        <w:rFonts w:hint="default" w:ascii="Symbol" w:hAnsi="Symbol"/>
+      </w:rPr>
+    </w:lvl>
+    <w:lvl w:ilvl="1" w:tentative="1">
+      <w:start w:val="1"/>
+      <w:numFmt w:val="bullet"/>
+      <w:lvlText w:val="o"/>
+      <w:lvlJc w:val="left"/>
+      <w:pPr>
+        <w:ind w:left="1440" w:hanging="360"/>
+      </w:pPr>
+      <w:rPr>
+        <w:rFonts w:hint="default" w:ascii="Courier New" w:hAnsi="Courier New" w:cs="Courier New"/>
+      </w:rPr>
+    </w:lvl>
+    <w:lvl w:ilvl="2" w:tentative="1">
+      <w:start w:val="1"/>
+      <w:numFmt w:val="bullet"/>
+      <w:lvlText w:val=""/>
+      <w:lvlJc w:val="left"/>
+      <w:pPr>
+        <w:ind w:left="2160" w:hanging="360"/>
+      </w:pPr>
+      <w:rPr>
+        <w:rFonts w:hint="default" w:ascii="Wingdings" w:hAnsi="Wingdings"/>
+      </w:rPr>
+    </w:lvl>
+    <w:lvl w:ilvl="3" w:tentative="1">
+      <w:start w:val="1"/>
+      <w:numFmt w:val="bullet"/>
+      <w:lvlText w:val=""/>
+      <w:lvlJc w:val="left"/>
+      <w:pPr>
+        <w:ind w:left="2880" w:hanging="360"/>
+      </w:pPr>
+      <w:rPr>
+        <w:rFonts w:hint="default" w:ascii="Symbol" w:hAnsi="Symbol"/>
+      </w:rPr>
+    </w:lvl>
+    <w:lvl w:ilvl="4" w:tentative="1">
+      <w:start w:val="1"/>
+      <w:numFmt w:val="bullet"/>
+      <w:lvlText w:val="o"/>
+      <w:lvlJc w:val="left"/>
+      <w:pPr>
+        <w:ind w:left="3600" w:hanging="360"/>
+      </w:pPr>
+      <w:rPr>
+        <w:rFonts w:hint="default" w:ascii="Courier New" w:hAnsi="Courier New" w:cs="Courier New"/>
+      </w:rPr>
+    </w:lvl>
+    <w:lvl w:ilvl="5" w:tentative="1">
+      <w:start w:val="1"/>
+      <w:numFmt w:val="bullet"/>
+      <w:lvlText w:val=""/>
+      <w:lvlJc w:val="left"/>
+      <w:pPr>
+        <w:ind w:left="4320" w:hanging="360"/>
+      </w:pPr>
+      <w:rPr>
+        <w:rFonts w:hint="default" w:ascii="Wingdings" w:hAnsi="Wingdings"/>
+      </w:rPr>
+    </w:lvl>
+    <w:lvl w:ilvl="6" w:tentative="1">
+      <w:start w:val="1"/>
+      <w:numFmt w:val="bullet"/>
+      <w:lvlText w:val=""/>
+      <w:lvlJc w:val="left"/>
+      <w:pPr>
+        <w:ind w:left="5040" w:hanging="360"/>
+      </w:pPr>
+      <w:rPr>
+        <w:rFonts w:hint="default" w:ascii="Symbol" w:hAnsi="Symbol"/>
+      </w:rPr>
+    </w:lvl>
+    <w:lvl w:ilvl="7" w:tentative="1">
+      <w:start w:val="1"/>
+      <w:numFmt w:val="bullet"/>
+      <w:lvlText w:val="o"/>
+      <w:lvlJc w:val="left"/>
+      <w:pPr>
+        <w:ind w:left="5760" w:hanging="360"/>
+      </w:pPr>
+      <w:rPr>
+        <w:rFonts w:hint="default" w:ascii="Courier New" w:hAnsi="Courier New" w:cs="Courier New"/>
+      </w:rPr>
+    </w:lvl>
+    <w:lvl w:ilvl="8" w:tentative="1">
+      <w:start w:val="1"/>
+      <w:numFmt w:val="bullet"/>
+      <w:lvlText w:val=""/>
+      <w:lvlJc w:val="left"/>
+      <w:pPr>
+        <w:ind w:left="6480" w:hanging="360"/>
+      </w:pPr>
+      <w:rPr>
+        <w:rFonts w:hint="default" w:ascii="Wingdings" w:hAnsi="Wingdings"/>
+      </w:rPr>
+    </w:lvl>
+  </w:abstractNum>
   <w:abstractNum w:abstractNumId="699625421">
     <w:nsid w:val="29B36FCD"/>
     <w:multiLevelType w:val="multilevel"/>
     <w:tmpl w:val="29B36FCD"/>
-    <w:lvl w:ilvl="0" w:tentative="1">
-      <w:start w:val="1"/>
-      <w:numFmt w:val="bullet"/>
-      <w:lvlText w:val=""/>
-      <w:lvlJc w:val="left"/>
-      <w:pPr>
-        <w:ind w:left="720" w:hanging="360"/>
-      </w:pPr>
-      <w:rPr>
-        <w:rFonts w:hint="default" w:ascii="Symbol" w:hAnsi="Symbol"/>
-      </w:rPr>
-    </w:lvl>
-    <w:lvl w:ilvl="1" w:tentative="1">
-      <w:start w:val="1"/>
-      <w:numFmt w:val="bullet"/>
-      <w:lvlText w:val="o"/>
-      <w:lvlJc w:val="left"/>
-      <w:pPr>
-        <w:ind w:left="1440" w:hanging="360"/>
-      </w:pPr>
-      <w:rPr>
-        <w:rFonts w:hint="default" w:ascii="Courier New" w:hAnsi="Courier New" w:cs="Courier New"/>
-      </w:rPr>
-    </w:lvl>
-    <w:lvl w:ilvl="2" w:tentative="1">
-      <w:start w:val="1"/>
-      <w:numFmt w:val="bullet"/>
-      <w:lvlText w:val=""/>
-      <w:lvlJc w:val="left"/>
-      <w:pPr>
-        <w:ind w:left="2160" w:hanging="360"/>
-      </w:pPr>
-      <w:rPr>
-        <w:rFonts w:hint="default" w:ascii="Wingdings" w:hAnsi="Wingdings"/>
-      </w:rPr>
-    </w:lvl>
-    <w:lvl w:ilvl="3" w:tentative="1">
-      <w:start w:val="1"/>
-      <w:numFmt w:val="bullet"/>
-      <w:lvlText w:val=""/>
-      <w:lvlJc w:val="left"/>
-      <w:pPr>
-        <w:ind w:left="2880" w:hanging="360"/>
-      </w:pPr>
-      <w:rPr>
-        <w:rFonts w:hint="default" w:ascii="Symbol" w:hAnsi="Symbol"/>
-      </w:rPr>
-    </w:lvl>
-    <w:lvl w:ilvl="4" w:tentative="1">
-      <w:start w:val="1"/>
-      <w:numFmt w:val="bullet"/>
-      <w:lvlText w:val="o"/>
-      <w:lvlJc w:val="left"/>
-      <w:pPr>
-        <w:ind w:left="3600" w:hanging="360"/>
-      </w:pPr>
-      <w:rPr>
-        <w:rFonts w:hint="default" w:ascii="Courier New" w:hAnsi="Courier New" w:cs="Courier New"/>
-      </w:rPr>
-    </w:lvl>
-    <w:lvl w:ilvl="5" w:tentative="1">
-      <w:start w:val="1"/>
-      <w:numFmt w:val="bullet"/>
-      <w:lvlText w:val=""/>
-      <w:lvlJc w:val="left"/>
-      <w:pPr>
-        <w:ind w:left="4320" w:hanging="360"/>
-      </w:pPr>
-      <w:rPr>
-        <w:rFonts w:hint="default" w:ascii="Wingdings" w:hAnsi="Wingdings"/>
-      </w:rPr>
-    </w:lvl>
-    <w:lvl w:ilvl="6" w:tentative="1">
-      <w:start w:val="1"/>
-      <w:numFmt w:val="bullet"/>
-      <w:lvlText w:val=""/>
-      <w:lvlJc w:val="left"/>
-      <w:pPr>
-        <w:ind w:left="5040" w:hanging="360"/>
-      </w:pPr>
-      <w:rPr>
-        <w:rFonts w:hint="default" w:ascii="Symbol" w:hAnsi="Symbol"/>
-      </w:rPr>
-    </w:lvl>
-    <w:lvl w:ilvl="7" w:tentative="1">
-      <w:start w:val="1"/>
-      <w:numFmt w:val="bullet"/>
-      <w:lvlText w:val="o"/>
-      <w:lvlJc w:val="left"/>
-      <w:pPr>
-        <w:ind w:left="5760" w:hanging="360"/>
-      </w:pPr>
-      <w:rPr>
-        <w:rFonts w:hint="default" w:ascii="Courier New" w:hAnsi="Courier New" w:cs="Courier New"/>
-      </w:rPr>
-    </w:lvl>
-    <w:lvl w:ilvl="8" w:tentative="1">
-      <w:start w:val="1"/>
-      <w:numFmt w:val="bullet"/>
-      <w:lvlText w:val=""/>
-      <w:lvlJc w:val="left"/>
-      <w:pPr>
-        <w:ind w:left="6480" w:hanging="360"/>
-      </w:pPr>
-      <w:rPr>
-        <w:rFonts w:hint="default" w:ascii="Wingdings" w:hAnsi="Wingdings"/>
-      </w:rPr>
-    </w:lvl>
-  </w:abstractNum>
-  <w:abstractNum w:abstractNumId="892733084">
-    <w:nsid w:val="3536069C"/>
-    <w:multiLevelType w:val="multilevel"/>
-    <w:tmpl w:val="3536069C"/>
     <w:lvl w:ilvl="0" w:tentative="1">
       <w:start w:val="1"/>
       <w:numFmt w:val="bullet"/>
@@ -747,7 +784,7 @@
   <w:docDefaults>
     <w:rPrDefault>
       <w:rPr>
-        <w:rFonts w:asciiTheme="minorHAnsi" w:hAnsiTheme="minorHAnsi" w:eastAsiaTheme="minorHAnsi" w:cstheme="minorBidi"/>
+        <w:rFonts w:ascii="Times New Roman" w:hAnsi="Times New Roman" w:eastAsia="宋体" w:cs="Times New Roman"/>
       </w:rPr>
     </w:rPrDefault>
   </w:docDefaults>
@@ -783,8 +820,8 @@
     <w:lsdException w:uiPriority="99" w:name="Normal Indent"/>
     <w:lsdException w:uiPriority="99" w:name="footnote text"/>
     <w:lsdException w:uiPriority="99" w:name="annotation text"/>
-    <w:lsdException w:uiPriority="99" w:semiHidden="0" w:name="header"/>
-    <w:lsdException w:uiPriority="99" w:semiHidden="0" w:name="footer"/>
+    <w:lsdException w:qFormat="1" w:uiPriority="99" w:semiHidden="0" w:name="header"/>
+    <w:lsdException w:qFormat="1" w:uiPriority="99" w:semiHidden="0" w:name="footer"/>
     <w:lsdException w:uiPriority="99" w:name="index heading"/>
     <w:lsdException w:qFormat="1" w:uiPriority="35" w:name="caption"/>
     <w:lsdException w:uiPriority="99" w:name="table of figures"/>
@@ -817,7 +854,7 @@
     <w:lsdException w:qFormat="1" w:unhideWhenUsed="0" w:uiPriority="10" w:semiHidden="0" w:name="Title"/>
     <w:lsdException w:uiPriority="99" w:name="Closing"/>
     <w:lsdException w:uiPriority="99" w:name="Signature"/>
-    <w:lsdException w:uiPriority="1" w:name="Default Paragraph Font"/>
+    <w:lsdException w:uiPriority="1" w:semiHidden="0" w:name="Default Paragraph Font"/>
     <w:lsdException w:uiPriority="99" w:name="Body Text"/>
     <w:lsdException w:uiPriority="99" w:name="Body Text Indent"/>
     <w:lsdException w:uiPriority="99" w:name="List Continue"/>
@@ -855,7 +892,7 @@
     <w:lsdException w:uiPriority="99" w:name="HTML Sample"/>
     <w:lsdException w:uiPriority="99" w:name="HTML Typewriter"/>
     <w:lsdException w:uiPriority="99" w:name="HTML Variable"/>
-    <w:lsdException w:uiPriority="99" w:name="Normal Table"/>
+    <w:lsdException w:uiPriority="99" w:semiHidden="0" w:name="Normal Table"/>
     <w:lsdException w:uiPriority="99" w:name="annotation subject"/>
     <w:lsdException w:uiPriority="99" w:name="Table Simple 1"/>
     <w:lsdException w:uiPriority="99" w:name="Table Simple 2"/>
@@ -1039,6 +1076,7 @@
     <w:basedOn w:val="1"/>
     <w:link w:val="8"/>
     <w:unhideWhenUsed/>
+    <w:qFormat/>
     <w:uiPriority w:val="99"/>
     <w:pPr>
       <w:tabs>
@@ -1053,6 +1091,7 @@
     <w:basedOn w:val="1"/>
     <w:link w:val="7"/>
     <w:unhideWhenUsed/>
+    <w:qFormat/>
     <w:uiPriority w:val="99"/>
     <w:pPr>
       <w:tabs>
@@ -1076,12 +1115,14 @@
     <w:name w:val="Header Char"/>
     <w:basedOn w:val="4"/>
     <w:link w:val="3"/>
+    <w:qFormat/>
     <w:uiPriority w:val="99"/>
   </w:style>
   <w:style w:type="character" w:customStyle="1" w:styleId="8">
     <w:name w:val="Footer Char"/>
     <w:basedOn w:val="4"/>
     <w:link w:val="2"/>
+    <w:qFormat/>
     <w:uiPriority w:val="99"/>
   </w:style>
 </w:styles>

</xml_diff>

<commit_message>
change the index page shadow
</commit_message>
<xml_diff>
--- a/chinaproject/Schooling List.docx
+++ b/chinaproject/Schooling List.docx
@@ -509,6 +509,7 @@
       <w:pPr>
         <w:pStyle w:val="7"/>
         <w:numPr>
+          <w:ilvl w:val="0"/>
           <w:numId w:val="0"/>
         </w:numPr>
         <w:shd w:val="clear" w:color="auto" w:fill="FFFFFF"/>
@@ -525,6 +526,7 @@
       <w:pPr>
         <w:pStyle w:val="7"/>
         <w:numPr>
+          <w:ilvl w:val="0"/>
           <w:numId w:val="0"/>
         </w:numPr>
         <w:shd w:val="clear" w:color="auto" w:fill="FFFFFF"/>
@@ -549,6 +551,7 @@
       <w:pPr>
         <w:pStyle w:val="7"/>
         <w:numPr>
+          <w:ilvl w:val="0"/>
           <w:numId w:val="0"/>
         </w:numPr>
         <w:shd w:val="clear" w:color="auto" w:fill="FFFFFF"/>
@@ -590,6 +593,7 @@
       <w:pPr>
         <w:pStyle w:val="7"/>
         <w:numPr>
+          <w:ilvl w:val="0"/>
           <w:numId w:val="0"/>
         </w:numPr>
         <w:shd w:val="clear" w:color="auto" w:fill="FFFFFF"/>
@@ -629,6 +633,7 @@
       <w:pPr>
         <w:pStyle w:val="7"/>
         <w:numPr>
+          <w:ilvl w:val="0"/>
           <w:numId w:val="0"/>
         </w:numPr>
         <w:shd w:val="clear" w:color="auto" w:fill="FFFFFF"/>
@@ -653,6 +658,7 @@
       <w:pPr>
         <w:pStyle w:val="7"/>
         <w:numPr>
+          <w:ilvl w:val="0"/>
           <w:numId w:val="0"/>
         </w:numPr>
         <w:shd w:val="clear" w:color="auto" w:fill="FFFFFF"/>
@@ -677,6 +683,7 @@
       <w:pPr>
         <w:pStyle w:val="7"/>
         <w:numPr>
+          <w:ilvl w:val="0"/>
           <w:numId w:val="0"/>
         </w:numPr>
         <w:shd w:val="clear" w:color="auto" w:fill="FFFFFF"/>
@@ -701,6 +708,7 @@
       <w:pPr>
         <w:pStyle w:val="7"/>
         <w:numPr>
+          <w:ilvl w:val="0"/>
           <w:numId w:val="0"/>
         </w:numPr>
         <w:shd w:val="clear" w:color="auto" w:fill="FFFFFF"/>
@@ -725,6 +733,7 @@
       <w:pPr>
         <w:pStyle w:val="7"/>
         <w:numPr>
+          <w:ilvl w:val="0"/>
           <w:numId w:val="0"/>
         </w:numPr>
         <w:shd w:val="clear" w:color="auto" w:fill="FFFFFF"/>
@@ -778,6 +787,7 @@
       <w:pPr>
         <w:pStyle w:val="7"/>
         <w:numPr>
+          <w:ilvl w:val="0"/>
           <w:numId w:val="0"/>
         </w:numPr>
         <w:shd w:val="clear" w:color="auto" w:fill="FFFFFF"/>
@@ -802,6 +812,7 @@
       <w:pPr>
         <w:pStyle w:val="7"/>
         <w:numPr>
+          <w:ilvl w:val="0"/>
           <w:numId w:val="0"/>
         </w:numPr>
         <w:shd w:val="clear" w:color="auto" w:fill="FFFFFF"/>
@@ -836,6 +847,7 @@
       <w:pPr>
         <w:pStyle w:val="7"/>
         <w:numPr>
+          <w:ilvl w:val="0"/>
           <w:numId w:val="0"/>
         </w:numPr>
         <w:shd w:val="clear" w:color="auto" w:fill="FFFFFF"/>
@@ -862,6 +874,7 @@
       <w:pPr>
         <w:pStyle w:val="7"/>
         <w:numPr>
+          <w:ilvl w:val="0"/>
           <w:numId w:val="0"/>
         </w:numPr>
         <w:shd w:val="clear" w:color="auto" w:fill="FFFFFF"/>
@@ -886,6 +899,7 @@
       <w:pPr>
         <w:pStyle w:val="7"/>
         <w:numPr>
+          <w:ilvl w:val="0"/>
           <w:numId w:val="0"/>
         </w:numPr>
         <w:shd w:val="clear" w:color="auto" w:fill="FFFFFF"/>
@@ -903,6 +917,7 @@
       <w:pPr>
         <w:pStyle w:val="7"/>
         <w:numPr>
+          <w:ilvl w:val="0"/>
           <w:numId w:val="0"/>
         </w:numPr>
         <w:shd w:val="clear" w:color="auto" w:fill="FFFFFF"/>
@@ -920,6 +935,7 @@
       <w:pPr>
         <w:pStyle w:val="7"/>
         <w:numPr>
+          <w:ilvl w:val="0"/>
           <w:numId w:val="0"/>
         </w:numPr>
         <w:shd w:val="clear" w:color="auto" w:fill="FFFFFF"/>
@@ -937,6 +953,7 @@
       <w:pPr>
         <w:pStyle w:val="7"/>
         <w:numPr>
+          <w:ilvl w:val="0"/>
           <w:numId w:val="0"/>
         </w:numPr>
         <w:shd w:val="clear" w:color="auto" w:fill="FFFFFF"/>
@@ -954,6 +971,7 @@
       <w:pPr>
         <w:pStyle w:val="7"/>
         <w:numPr>
+          <w:ilvl w:val="0"/>
           <w:numId w:val="0"/>
         </w:numPr>
         <w:shd w:val="clear" w:color="auto" w:fill="FFFFFF"/>
@@ -989,6 +1007,7 @@
       <w:pPr>
         <w:pStyle w:val="7"/>
         <w:numPr>
+          <w:ilvl w:val="0"/>
           <w:numId w:val="0"/>
         </w:numPr>
         <w:shd w:val="clear" w:color="auto" w:fill="FFFFFF"/>
@@ -1050,6 +1069,7 @@
       <w:pPr>
         <w:pStyle w:val="7"/>
         <w:numPr>
+          <w:ilvl w:val="0"/>
           <w:numId w:val="0"/>
         </w:numPr>
         <w:shd w:val="clear" w:color="auto" w:fill="FFFFFF"/>
@@ -1076,6 +1096,7 @@
       <w:pPr>
         <w:pStyle w:val="7"/>
         <w:numPr>
+          <w:ilvl w:val="0"/>
           <w:numId w:val="0"/>
         </w:numPr>
         <w:shd w:val="clear" w:color="auto" w:fill="FFFFFF"/>
@@ -1102,6 +1123,7 @@
       <w:pPr>
         <w:pStyle w:val="7"/>
         <w:numPr>
+          <w:ilvl w:val="0"/>
           <w:numId w:val="0"/>
         </w:numPr>
         <w:shd w:val="clear" w:color="auto" w:fill="FFFFFF"/>
@@ -1128,6 +1150,7 @@
       <w:pPr>
         <w:pStyle w:val="7"/>
         <w:numPr>
+          <w:ilvl w:val="0"/>
           <w:numId w:val="0"/>
         </w:numPr>
         <w:shd w:val="clear" w:color="auto" w:fill="FFFFFF"/>
@@ -1154,6 +1177,7 @@
       <w:pPr>
         <w:pStyle w:val="7"/>
         <w:numPr>
+          <w:ilvl w:val="0"/>
           <w:numId w:val="0"/>
         </w:numPr>
         <w:shd w:val="clear" w:color="auto" w:fill="FFFFFF"/>
@@ -1224,6 +1248,7 @@
       <w:pPr>
         <w:pStyle w:val="7"/>
         <w:numPr>
+          <w:ilvl w:val="0"/>
           <w:numId w:val="0"/>
         </w:numPr>
         <w:shd w:val="clear" w:color="auto" w:fill="FFFFFF"/>
@@ -1243,13 +1268,12 @@
         </w:rPr>
         <w:t xml:space="preserve">同样包括高中 </w:t>
       </w:r>
-      <w:bookmarkStart w:id="0" w:name="_GoBack"/>
-      <w:bookmarkEnd w:id="0"/>
-    </w:p>
-    <w:p>
-      <w:pPr>
-        <w:pStyle w:val="7"/>
-        <w:numPr>
+    </w:p>
+    <w:p>
+      <w:pPr>
+        <w:pStyle w:val="7"/>
+        <w:numPr>
+          <w:ilvl w:val="0"/>
           <w:numId w:val="0"/>
         </w:numPr>
         <w:shd w:val="clear" w:color="auto" w:fill="FFFFFF"/>
@@ -1276,6 +1300,7 @@
       <w:pPr>
         <w:pStyle w:val="7"/>
         <w:numPr>
+          <w:ilvl w:val="0"/>
           <w:numId w:val="0"/>
         </w:numPr>
         <w:shd w:val="clear" w:color="auto" w:fill="FFFFFF"/>
@@ -1302,6 +1327,7 @@
       <w:pPr>
         <w:pStyle w:val="7"/>
         <w:numPr>
+          <w:ilvl w:val="0"/>
           <w:numId w:val="0"/>
         </w:numPr>
         <w:shd w:val="clear" w:color="auto" w:fill="FFFFFF"/>
@@ -1330,6 +1356,7 @@
       <w:pPr>
         <w:pStyle w:val="7"/>
         <w:numPr>
+          <w:ilvl w:val="0"/>
           <w:numId w:val="0"/>
         </w:numPr>
         <w:shd w:val="clear" w:color="auto" w:fill="FFFFFF"/>
@@ -1364,6 +1391,7 @@
       <w:pPr>
         <w:pStyle w:val="7"/>
         <w:numPr>
+          <w:ilvl w:val="0"/>
           <w:numId w:val="0"/>
         </w:numPr>
         <w:shd w:val="clear" w:color="auto" w:fill="FFFFFF"/>
@@ -1388,6 +1416,7 @@
       <w:pPr>
         <w:pStyle w:val="7"/>
         <w:numPr>
+          <w:ilvl w:val="0"/>
           <w:numId w:val="0"/>
         </w:numPr>
         <w:shd w:val="clear" w:color="auto" w:fill="FFFFFF"/>
@@ -1412,6 +1441,7 @@
       <w:pPr>
         <w:pStyle w:val="7"/>
         <w:numPr>
+          <w:ilvl w:val="0"/>
           <w:numId w:val="0"/>
         </w:numPr>
         <w:shd w:val="clear" w:color="auto" w:fill="FFFFFF"/>
@@ -1436,6 +1466,7 @@
       <w:pPr>
         <w:pStyle w:val="7"/>
         <w:numPr>
+          <w:ilvl w:val="0"/>
           <w:numId w:val="0"/>
         </w:numPr>
         <w:shd w:val="clear" w:color="auto" w:fill="FFFFFF"/>
@@ -1508,6 +1539,7 @@
       <w:pPr>
         <w:pStyle w:val="7"/>
         <w:numPr>
+          <w:ilvl w:val="0"/>
           <w:numId w:val="0"/>
         </w:numPr>
         <w:shd w:val="clear" w:color="auto" w:fill="FFFFFF"/>
@@ -1534,6 +1566,7 @@
       <w:pPr>
         <w:pStyle w:val="7"/>
         <w:numPr>
+          <w:ilvl w:val="0"/>
           <w:numId w:val="0"/>
         </w:numPr>
         <w:shd w:val="clear" w:color="auto" w:fill="FFFFFF"/>
@@ -1597,6 +1630,7 @@
       <w:pPr>
         <w:pStyle w:val="7"/>
         <w:numPr>
+          <w:ilvl w:val="0"/>
           <w:numId w:val="0"/>
         </w:numPr>
         <w:shd w:val="clear" w:color="auto" w:fill="FFFFFF"/>
@@ -1658,6 +1692,7 @@
       <w:pPr>
         <w:pStyle w:val="7"/>
         <w:numPr>
+          <w:ilvl w:val="0"/>
           <w:numId w:val="0"/>
         </w:numPr>
         <w:shd w:val="clear" w:color="auto" w:fill="FFFFFF"/>
@@ -1676,6 +1711,7 @@
       <w:pPr>
         <w:pStyle w:val="7"/>
         <w:numPr>
+          <w:ilvl w:val="0"/>
           <w:numId w:val="0"/>
         </w:numPr>
         <w:shd w:val="clear" w:color="auto" w:fill="FFFFFF"/>
@@ -1689,11 +1725,14 @@
           <w:szCs w:val="32"/>
         </w:rPr>
       </w:pPr>
-    </w:p>
-    <w:p>
-      <w:pPr>
-        <w:pStyle w:val="7"/>
-        <w:numPr>
+      <w:bookmarkStart w:id="0" w:name="_GoBack"/>
+      <w:bookmarkEnd w:id="0"/>
+    </w:p>
+    <w:p>
+      <w:pPr>
+        <w:pStyle w:val="7"/>
+        <w:numPr>
+          <w:ilvl w:val="0"/>
           <w:numId w:val="0"/>
         </w:numPr>
         <w:shd w:val="clear" w:color="auto" w:fill="FFFFFF"/>
@@ -1712,6 +1751,7 @@
       <w:pPr>
         <w:pStyle w:val="7"/>
         <w:numPr>
+          <w:ilvl w:val="0"/>
           <w:numId w:val="0"/>
         </w:numPr>
         <w:shd w:val="clear" w:color="auto" w:fill="FFFFFF"/>
@@ -1730,6 +1770,7 @@
       <w:pPr>
         <w:pStyle w:val="7"/>
         <w:numPr>
+          <w:ilvl w:val="0"/>
           <w:numId w:val="0"/>
         </w:numPr>
         <w:shd w:val="clear" w:color="auto" w:fill="FFFFFF"/>
@@ -1748,6 +1789,7 @@
       <w:pPr>
         <w:pStyle w:val="7"/>
         <w:numPr>
+          <w:ilvl w:val="0"/>
           <w:numId w:val="0"/>
         </w:numPr>
         <w:shd w:val="clear" w:color="auto" w:fill="FFFFFF"/>
@@ -1766,6 +1808,7 @@
       <w:pPr>
         <w:pStyle w:val="7"/>
         <w:numPr>
+          <w:ilvl w:val="0"/>
           <w:numId w:val="0"/>
         </w:numPr>
         <w:shd w:val="clear" w:color="auto" w:fill="FFFFFF"/>
@@ -1784,6 +1827,7 @@
       <w:pPr>
         <w:pStyle w:val="7"/>
         <w:numPr>
+          <w:ilvl w:val="0"/>
           <w:numId w:val="0"/>
         </w:numPr>
         <w:shd w:val="clear" w:color="auto" w:fill="FFFFFF"/>
@@ -1802,6 +1846,7 @@
       <w:pPr>
         <w:pStyle w:val="7"/>
         <w:numPr>
+          <w:ilvl w:val="0"/>
           <w:numId w:val="0"/>
         </w:numPr>
         <w:shd w:val="clear" w:color="auto" w:fill="FFFFFF"/>
@@ -1820,6 +1865,7 @@
       <w:pPr>
         <w:pStyle w:val="7"/>
         <w:numPr>
+          <w:ilvl w:val="0"/>
           <w:numId w:val="0"/>
         </w:numPr>
         <w:shd w:val="clear" w:color="auto" w:fill="FFFFFF"/>
@@ -1838,6 +1884,7 @@
       <w:pPr>
         <w:pStyle w:val="7"/>
         <w:numPr>
+          <w:ilvl w:val="0"/>
           <w:numId w:val="0"/>
         </w:numPr>
         <w:shd w:val="clear" w:color="auto" w:fill="FFFFFF"/>
@@ -1866,6 +1913,7 @@
       <w:pPr>
         <w:pStyle w:val="7"/>
         <w:numPr>
+          <w:ilvl w:val="0"/>
           <w:numId w:val="0"/>
         </w:numPr>
         <w:shd w:val="clear" w:color="auto" w:fill="FFFFFF"/>
@@ -1979,38 +2027,41 @@
       <w:pPr>
         <w:pStyle w:val="7"/>
         <w:numPr>
-          <w:numId w:val="0"/>
-        </w:numPr>
-        <w:shd w:val="clear" w:color="auto" w:fill="FFFFFF"/>
-        <w:spacing w:after="0" w:line="480" w:lineRule="auto"/>
-        <w:contextualSpacing/>
-        <w:rPr>
-          <w:rFonts w:hint="eastAsia" w:ascii="Times New Roman" w:hAnsi="Times New Roman" w:eastAsia="Times New Roman" w:cs="Times New Roman"/>
-          <w:sz w:val="28"/>
-          <w:szCs w:val="28"/>
-        </w:rPr>
-      </w:pPr>
-    </w:p>
-    <w:p>
-      <w:pPr>
-        <w:pStyle w:val="7"/>
-        <w:numPr>
-          <w:numId w:val="0"/>
-        </w:numPr>
-        <w:shd w:val="clear" w:color="auto" w:fill="FFFFFF"/>
-        <w:spacing w:after="0" w:line="480" w:lineRule="auto"/>
-        <w:contextualSpacing/>
-        <w:rPr>
-          <w:rFonts w:hint="eastAsia" w:ascii="Times New Roman" w:hAnsi="Times New Roman" w:eastAsia="Times New Roman" w:cs="Times New Roman"/>
-          <w:sz w:val="28"/>
-          <w:szCs w:val="28"/>
-        </w:rPr>
-      </w:pPr>
-    </w:p>
-    <w:p>
-      <w:pPr>
-        <w:pStyle w:val="7"/>
-        <w:numPr>
+          <w:ilvl w:val="0"/>
+          <w:numId w:val="0"/>
+        </w:numPr>
+        <w:shd w:val="clear" w:color="auto" w:fill="FFFFFF"/>
+        <w:spacing w:after="0" w:line="480" w:lineRule="auto"/>
+        <w:contextualSpacing/>
+        <w:rPr>
+          <w:rFonts w:hint="eastAsia" w:ascii="Times New Roman" w:hAnsi="Times New Roman" w:eastAsia="Times New Roman" w:cs="Times New Roman"/>
+          <w:sz w:val="28"/>
+          <w:szCs w:val="28"/>
+        </w:rPr>
+      </w:pPr>
+    </w:p>
+    <w:p>
+      <w:pPr>
+        <w:pStyle w:val="7"/>
+        <w:numPr>
+          <w:ilvl w:val="0"/>
+          <w:numId w:val="0"/>
+        </w:numPr>
+        <w:shd w:val="clear" w:color="auto" w:fill="FFFFFF"/>
+        <w:spacing w:after="0" w:line="480" w:lineRule="auto"/>
+        <w:contextualSpacing/>
+        <w:rPr>
+          <w:rFonts w:hint="eastAsia" w:ascii="Times New Roman" w:hAnsi="Times New Roman" w:eastAsia="Times New Roman" w:cs="Times New Roman"/>
+          <w:sz w:val="28"/>
+          <w:szCs w:val="28"/>
+        </w:rPr>
+      </w:pPr>
+    </w:p>
+    <w:p>
+      <w:pPr>
+        <w:pStyle w:val="7"/>
+        <w:numPr>
+          <w:ilvl w:val="0"/>
           <w:numId w:val="0"/>
         </w:numPr>
         <w:shd w:val="clear" w:color="auto" w:fill="FFFFFF"/>
@@ -2071,7 +2122,49 @@
           <w:szCs w:val="28"/>
           <w:lang w:val="en-US" w:eastAsia="zh-CN"/>
         </w:rPr>
-        <w:t xml:space="preserve">  </w:t>
+        <w:t xml:space="preserve">   需要商量具体的流程</w:t>
+      </w:r>
+    </w:p>
+    <w:p>
+      <w:pPr>
+        <w:pStyle w:val="7"/>
+        <w:numPr>
+          <w:ilvl w:val="0"/>
+          <w:numId w:val="0"/>
+        </w:numPr>
+        <w:shd w:val="clear" w:color="auto" w:fill="FFFFFF"/>
+        <w:spacing w:after="0" w:line="480" w:lineRule="auto"/>
+        <w:contextualSpacing/>
+        <w:rPr>
+          <w:rFonts w:hint="eastAsia" w:ascii="Times New Roman" w:hAnsi="Times New Roman" w:eastAsia="Times New Roman" w:cs="Times New Roman"/>
+          <w:sz w:val="28"/>
+          <w:szCs w:val="28"/>
+        </w:rPr>
+      </w:pPr>
+    </w:p>
+    <w:p>
+      <w:pPr>
+        <w:pStyle w:val="7"/>
+        <w:numPr>
+          <w:ilvl w:val="0"/>
+          <w:numId w:val="0"/>
+        </w:numPr>
+        <w:shd w:val="clear" w:color="auto" w:fill="FFFFFF"/>
+        <w:spacing w:after="0" w:line="480" w:lineRule="auto"/>
+        <w:contextualSpacing/>
+        <w:rPr>
+          <w:rFonts w:hint="eastAsia" w:ascii="Times New Roman" w:hAnsi="Times New Roman" w:eastAsia="Times New Roman" w:cs="Times New Roman"/>
+          <w:sz w:val="28"/>
+          <w:szCs w:val="28"/>
+        </w:rPr>
+      </w:pPr>
+      <w:r>
+        <w:rPr>
+          <w:rFonts w:hint="eastAsia" w:ascii="Times New Roman" w:hAnsi="Times New Roman" w:eastAsia="Times New Roman" w:cs="Times New Roman"/>
+          <w:sz w:val="28"/>
+          <w:szCs w:val="28"/>
+        </w:rPr>
+        <w:t>父母 来美辅助服务</w:t>
       </w:r>
       <w:r>
         <w:rPr>
@@ -2087,55 +2180,7 @@
       <w:pPr>
         <w:pStyle w:val="7"/>
         <w:numPr>
-          <w:numId w:val="0"/>
-        </w:numPr>
-        <w:shd w:val="clear" w:color="auto" w:fill="FFFFFF"/>
-        <w:spacing w:after="0" w:line="480" w:lineRule="auto"/>
-        <w:contextualSpacing/>
-        <w:rPr>
-          <w:rFonts w:hint="eastAsia" w:ascii="Times New Roman" w:hAnsi="Times New Roman" w:eastAsia="Times New Roman" w:cs="Times New Roman"/>
-          <w:sz w:val="28"/>
-          <w:szCs w:val="28"/>
-        </w:rPr>
-      </w:pPr>
-    </w:p>
-    <w:p>
-      <w:pPr>
-        <w:pStyle w:val="7"/>
-        <w:numPr>
-          <w:numId w:val="0"/>
-        </w:numPr>
-        <w:shd w:val="clear" w:color="auto" w:fill="FFFFFF"/>
-        <w:spacing w:after="0" w:line="480" w:lineRule="auto"/>
-        <w:contextualSpacing/>
-        <w:rPr>
-          <w:rFonts w:hint="eastAsia" w:ascii="Times New Roman" w:hAnsi="Times New Roman" w:eastAsia="Times New Roman" w:cs="Times New Roman"/>
-          <w:sz w:val="28"/>
-          <w:szCs w:val="28"/>
-        </w:rPr>
-      </w:pPr>
-      <w:r>
-        <w:rPr>
-          <w:rFonts w:hint="eastAsia" w:ascii="Times New Roman" w:hAnsi="Times New Roman" w:eastAsia="Times New Roman" w:cs="Times New Roman"/>
-          <w:sz w:val="28"/>
-          <w:szCs w:val="28"/>
-        </w:rPr>
-        <w:t>父母 来美辅助服务</w:t>
-      </w:r>
-      <w:r>
-        <w:rPr>
-          <w:rFonts w:hint="eastAsia" w:ascii="Times New Roman" w:hAnsi="Times New Roman" w:eastAsia="宋体" w:cs="Times New Roman"/>
-          <w:sz w:val="28"/>
-          <w:szCs w:val="28"/>
-          <w:lang w:val="en-US" w:eastAsia="zh-CN"/>
-        </w:rPr>
-        <w:t xml:space="preserve"> 需要商量具体的流程</w:t>
-      </w:r>
-    </w:p>
-    <w:p>
-      <w:pPr>
-        <w:pStyle w:val="7"/>
-        <w:numPr>
+          <w:ilvl w:val="0"/>
           <w:numId w:val="0"/>
         </w:numPr>
         <w:shd w:val="clear" w:color="auto" w:fill="FFFFFF"/>
@@ -2171,6 +2216,7 @@
       <w:pPr>
         <w:pStyle w:val="7"/>
         <w:numPr>
+          <w:ilvl w:val="0"/>
           <w:numId w:val="0"/>
         </w:numPr>
         <w:shd w:val="clear" w:color="auto" w:fill="FFFFFF"/>
@@ -2204,6 +2250,7 @@
       <w:pPr>
         <w:pStyle w:val="7"/>
         <w:numPr>
+          <w:ilvl w:val="0"/>
           <w:numId w:val="0"/>
         </w:numPr>
         <w:shd w:val="clear" w:color="auto" w:fill="FFFFFF"/>
@@ -2264,6 +2311,7 @@
       <w:pPr>
         <w:pStyle w:val="7"/>
         <w:numPr>
+          <w:ilvl w:val="0"/>
           <w:numId w:val="0"/>
         </w:numPr>
         <w:shd w:val="clear" w:color="auto" w:fill="FFFFFF"/>
@@ -2349,17 +2397,19 @@
       <w:pPr>
         <w:pStyle w:val="7"/>
         <w:numPr>
-          <w:numId w:val="0"/>
-        </w:numPr>
-        <w:shd w:val="clear" w:color="auto" w:fill="FFFFFF"/>
-        <w:spacing w:after="0" w:line="480" w:lineRule="auto"/>
-        <w:contextualSpacing/>
-      </w:pPr>
-    </w:p>
-    <w:p>
-      <w:pPr>
-        <w:pStyle w:val="7"/>
-        <w:numPr>
+          <w:ilvl w:val="0"/>
+          <w:numId w:val="0"/>
+        </w:numPr>
+        <w:shd w:val="clear" w:color="auto" w:fill="FFFFFF"/>
+        <w:spacing w:after="0" w:line="480" w:lineRule="auto"/>
+        <w:contextualSpacing/>
+      </w:pPr>
+    </w:p>
+    <w:p>
+      <w:pPr>
+        <w:pStyle w:val="7"/>
+        <w:numPr>
+          <w:ilvl w:val="0"/>
           <w:numId w:val="0"/>
         </w:numPr>
         <w:shd w:val="clear" w:color="auto" w:fill="FFFFFF"/>
@@ -2386,6 +2436,7 @@
       <w:pPr>
         <w:pStyle w:val="7"/>
         <w:numPr>
+          <w:ilvl w:val="0"/>
           <w:numId w:val="0"/>
         </w:numPr>
         <w:shd w:val="clear" w:color="auto" w:fill="FFFFFF"/>
@@ -2401,6 +2452,7 @@
       <w:pPr>
         <w:pStyle w:val="7"/>
         <w:numPr>
+          <w:ilvl w:val="0"/>
           <w:numId w:val="0"/>
         </w:numPr>
         <w:shd w:val="clear" w:color="auto" w:fill="FFFFFF"/>
@@ -2449,6 +2501,7 @@
       <w:pPr>
         <w:pStyle w:val="7"/>
         <w:numPr>
+          <w:ilvl w:val="0"/>
           <w:numId w:val="0"/>
         </w:numPr>
         <w:shd w:val="clear" w:color="auto" w:fill="FFFFFF"/>
@@ -2590,22 +2643,24 @@
       <w:pPr>
         <w:pStyle w:val="7"/>
         <w:numPr>
-          <w:numId w:val="0"/>
-        </w:numPr>
-        <w:shd w:val="clear" w:color="auto" w:fill="FFFFFF"/>
-        <w:spacing w:after="0" w:line="480" w:lineRule="auto"/>
-        <w:contextualSpacing/>
-        <w:rPr>
-          <w:rFonts w:hint="eastAsia" w:ascii="Times New Roman" w:hAnsi="Times New Roman" w:eastAsia="Times New Roman" w:cs="Times New Roman"/>
-          <w:sz w:val="28"/>
-          <w:szCs w:val="28"/>
-        </w:rPr>
-      </w:pPr>
-    </w:p>
-    <w:p>
-      <w:pPr>
-        <w:pStyle w:val="7"/>
-        <w:numPr>
+          <w:ilvl w:val="0"/>
+          <w:numId w:val="0"/>
+        </w:numPr>
+        <w:shd w:val="clear" w:color="auto" w:fill="FFFFFF"/>
+        <w:spacing w:after="0" w:line="480" w:lineRule="auto"/>
+        <w:contextualSpacing/>
+        <w:rPr>
+          <w:rFonts w:hint="eastAsia" w:ascii="Times New Roman" w:hAnsi="Times New Roman" w:eastAsia="Times New Roman" w:cs="Times New Roman"/>
+          <w:sz w:val="28"/>
+          <w:szCs w:val="28"/>
+        </w:rPr>
+      </w:pPr>
+    </w:p>
+    <w:p>
+      <w:pPr>
+        <w:pStyle w:val="7"/>
+        <w:numPr>
+          <w:ilvl w:val="0"/>
           <w:numId w:val="0"/>
         </w:numPr>
         <w:shd w:val="clear" w:color="auto" w:fill="FFFFFF"/>
@@ -2622,6 +2677,7 @@
       <w:pPr>
         <w:pStyle w:val="7"/>
         <w:numPr>
+          <w:ilvl w:val="0"/>
           <w:numId w:val="0"/>
         </w:numPr>
         <w:shd w:val="clear" w:color="auto" w:fill="FFFFFF"/>
@@ -2976,7 +3032,7 @@
     <w:lsdException w:uiPriority="99" w:name="Body Text Indent 2"/>
     <w:lsdException w:uiPriority="99" w:name="Body Text Indent 3"/>
     <w:lsdException w:uiPriority="99" w:name="Block Text"/>
-    <w:lsdException w:uiPriority="99" w:name="Hyperlink"/>
+    <w:lsdException w:uiPriority="99" w:semiHidden="0" w:name="Hyperlink"/>
     <w:lsdException w:uiPriority="99" w:name="FollowedHyperlink"/>
     <w:lsdException w:qFormat="1" w:unhideWhenUsed="0" w:uiPriority="22" w:semiHidden="0" w:name="Strong"/>
     <w:lsdException w:qFormat="1" w:unhideWhenUsed="0" w:uiPriority="20" w:semiHidden="0" w:name="Emphasis"/>

</xml_diff>